<commit_message>
Updated Team Member Form
</commit_message>
<xml_diff>
--- a/Hunter's Team Member Form.docx
+++ b/Hunter's Team Member Form.docx
@@ -97,20 +97,17 @@
         <w:t xml:space="preserve"> </w:t>
       </w:r>
       <w:r>
-        <w:t xml:space="preserve">the tasks which you did during the </w:t>
-      </w:r>
-      <w:proofErr w:type="gramStart"/>
-      <w:r>
-        <w:t>testing  phase</w:t>
-      </w:r>
-      <w:proofErr w:type="gramEnd"/>
-      <w:r>
-        <w:t xml:space="preserve"> of the project. Beside each task, indicate whether you did this by yourself or with the other member of the team.</w:t>
+        <w:t>the tasks which you did during the testing  phase of the project. Beside each task, indicate whether you did this by yourself or with the other member of the team.</w:t>
       </w:r>
     </w:p>
     <w:p>
       <w:r>
         <w:t>Team - I tested that the stuff worked and Dennis explicitly tested the errors we acted against</w:t>
+      </w:r>
+    </w:p>
+    <w:p>
+      <w:r>
+        <w:t>Dennis - Did the official testing to display the output and copy it into a Word file</w:t>
       </w:r>
     </w:p>
     <w:p>

</xml_diff>

<commit_message>
Additional modification to Team Member Form
</commit_message>
<xml_diff>
--- a/Hunter's Team Member Form.docx
+++ b/Hunter's Team Member Form.docx
@@ -107,7 +107,16 @@
     </w:p>
     <w:p>
       <w:r>
-        <w:t>Dennis - Did the official testing to display the output and copy it into a Word file</w:t>
+        <w:t>Team</w:t>
+      </w:r>
+      <w:r>
+        <w:t xml:space="preserve"> - Did the official testing to display the output and copy it into a Word file</w:t>
+      </w:r>
+    </w:p>
+    <w:p>
+      <w:r>
+        <w:tab/>
+        <w:t>Dennis did error logging and Hunter created picture of messages.</w:t>
       </w:r>
     </w:p>
     <w:p>

</xml_diff>